<commit_message>
Gnatt Chart added to project Plan
</commit_message>
<xml_diff>
--- a/Project Plan.docx
+++ b/Project Plan.docx
@@ -624,11 +624,30 @@
       <w:pPr>
         <w:spacing w:after="0"/>
         <w:jc w:val="both"/>
+      </w:pPr>
+    </w:p>
+    <w:p>
+      <w:pPr>
+        <w:spacing w:after="0"/>
+        <w:jc w:val="both"/>
+      </w:pPr>
+    </w:p>
+    <w:p>
+      <w:pPr>
+        <w:spacing w:after="0"/>
+        <w:jc w:val="both"/>
+      </w:pPr>
+    </w:p>
+    <w:p>
+      <w:pPr>
+        <w:spacing w:after="0"/>
+        <w:jc w:val="both"/>
         <w:rPr>
           <w:b/>
         </w:rPr>
       </w:pPr>
       <w:r>
+        <w:lastRenderedPageBreak/>
         <w:t xml:space="preserve"> </w:t>
       </w:r>
       <w:r>
@@ -643,8 +662,75 @@
         <w:spacing w:after="0"/>
         <w:jc w:val="both"/>
       </w:pPr>
+      <w:proofErr w:type="spellStart"/>
+      <w:r>
+        <w:t>Gnatt</w:t>
+      </w:r>
+      <w:proofErr w:type="spellEnd"/>
+      <w:r>
+        <w:t xml:space="preserve"> Chart</w:t>
+      </w:r>
+    </w:p>
+    <w:p>
+      <w:pPr>
+        <w:spacing w:after="0"/>
+        <w:jc w:val="both"/>
+      </w:pPr>
       <w:bookmarkStart w:id="0" w:name="_GoBack"/>
       <w:bookmarkEnd w:id="0"/>
+      <w:r>
+        <w:rPr>
+          <w:noProof/>
+        </w:rPr>
+        <w:drawing>
+          <wp:inline distT="0" distB="0" distL="0" distR="0">
+            <wp:extent cx="5943600" cy="2299740"/>
+            <wp:effectExtent l="0" t="0" r="0" b="5715"/>
+            <wp:docPr id="1" name="Picture 1" descr="C:\Users\prav\Documents\SmartDraw\Capture.JPG"/>
+            <wp:cNvGraphicFramePr>
+              <a:graphicFrameLocks xmlns:a="http://schemas.openxmlformats.org/drawingml/2006/main" noChangeAspect="1"/>
+            </wp:cNvGraphicFramePr>
+            <a:graphic xmlns:a="http://schemas.openxmlformats.org/drawingml/2006/main">
+              <a:graphicData uri="http://schemas.openxmlformats.org/drawingml/2006/picture">
+                <pic:pic xmlns:pic="http://schemas.openxmlformats.org/drawingml/2006/picture">
+                  <pic:nvPicPr>
+                    <pic:cNvPr id="0" name="Picture 1" descr="C:\Users\prav\Documents\SmartDraw\Capture.JPG"/>
+                    <pic:cNvPicPr>
+                      <a:picLocks noChangeAspect="1" noChangeArrowheads="1"/>
+                    </pic:cNvPicPr>
+                  </pic:nvPicPr>
+                  <pic:blipFill>
+                    <a:blip r:embed="rId5">
+                      <a:extLst>
+                        <a:ext uri="{28A0092B-C50C-407E-A947-70E740481C1C}">
+                          <a14:useLocalDpi xmlns:a14="http://schemas.microsoft.com/office/drawing/2010/main" val="0"/>
+                        </a:ext>
+                      </a:extLst>
+                    </a:blip>
+                    <a:srcRect/>
+                    <a:stretch>
+                      <a:fillRect/>
+                    </a:stretch>
+                  </pic:blipFill>
+                  <pic:spPr bwMode="auto">
+                    <a:xfrm>
+                      <a:off x="0" y="0"/>
+                      <a:ext cx="5943600" cy="2299740"/>
+                    </a:xfrm>
+                    <a:prstGeom prst="rect">
+                      <a:avLst/>
+                    </a:prstGeom>
+                    <a:noFill/>
+                    <a:ln>
+                      <a:noFill/>
+                    </a:ln>
+                  </pic:spPr>
+                </pic:pic>
+              </a:graphicData>
+            </a:graphic>
+          </wp:inline>
+        </w:drawing>
+      </w:r>
     </w:p>
     <w:sectPr>
       <w:pgSz w:w="12240" w:h="15840"/>

</xml_diff>

<commit_message>
Revert "Gnatt Chart added to project Plan"
This reverts commit 6c7b47bad9ce42bcd557ac8e24ff4d9ee4c1b50d.
</commit_message>
<xml_diff>
--- a/Project Plan.docx
+++ b/Project Plan.docx
@@ -624,30 +624,11 @@
       <w:pPr>
         <w:spacing w:after="0"/>
         <w:jc w:val="both"/>
-      </w:pPr>
-    </w:p>
-    <w:p>
-      <w:pPr>
-        <w:spacing w:after="0"/>
-        <w:jc w:val="both"/>
-      </w:pPr>
-    </w:p>
-    <w:p>
-      <w:pPr>
-        <w:spacing w:after="0"/>
-        <w:jc w:val="both"/>
-      </w:pPr>
-    </w:p>
-    <w:p>
-      <w:pPr>
-        <w:spacing w:after="0"/>
-        <w:jc w:val="both"/>
         <w:rPr>
           <w:b/>
         </w:rPr>
       </w:pPr>
       <w:r>
-        <w:lastRenderedPageBreak/>
         <w:t xml:space="preserve"> </w:t>
       </w:r>
       <w:r>
@@ -662,75 +643,8 @@
         <w:spacing w:after="0"/>
         <w:jc w:val="both"/>
       </w:pPr>
-      <w:proofErr w:type="spellStart"/>
-      <w:r>
-        <w:t>Gnatt</w:t>
-      </w:r>
-      <w:proofErr w:type="spellEnd"/>
-      <w:r>
-        <w:t xml:space="preserve"> Chart</w:t>
-      </w:r>
-    </w:p>
-    <w:p>
-      <w:pPr>
-        <w:spacing w:after="0"/>
-        <w:jc w:val="both"/>
-      </w:pPr>
       <w:bookmarkStart w:id="0" w:name="_GoBack"/>
       <w:bookmarkEnd w:id="0"/>
-      <w:r>
-        <w:rPr>
-          <w:noProof/>
-        </w:rPr>
-        <w:drawing>
-          <wp:inline distT="0" distB="0" distL="0" distR="0">
-            <wp:extent cx="5943600" cy="2299740"/>
-            <wp:effectExtent l="0" t="0" r="0" b="5715"/>
-            <wp:docPr id="1" name="Picture 1" descr="C:\Users\prav\Documents\SmartDraw\Capture.JPG"/>
-            <wp:cNvGraphicFramePr>
-              <a:graphicFrameLocks xmlns:a="http://schemas.openxmlformats.org/drawingml/2006/main" noChangeAspect="1"/>
-            </wp:cNvGraphicFramePr>
-            <a:graphic xmlns:a="http://schemas.openxmlformats.org/drawingml/2006/main">
-              <a:graphicData uri="http://schemas.openxmlformats.org/drawingml/2006/picture">
-                <pic:pic xmlns:pic="http://schemas.openxmlformats.org/drawingml/2006/picture">
-                  <pic:nvPicPr>
-                    <pic:cNvPr id="0" name="Picture 1" descr="C:\Users\prav\Documents\SmartDraw\Capture.JPG"/>
-                    <pic:cNvPicPr>
-                      <a:picLocks noChangeAspect="1" noChangeArrowheads="1"/>
-                    </pic:cNvPicPr>
-                  </pic:nvPicPr>
-                  <pic:blipFill>
-                    <a:blip r:embed="rId5">
-                      <a:extLst>
-                        <a:ext uri="{28A0092B-C50C-407E-A947-70E740481C1C}">
-                          <a14:useLocalDpi xmlns:a14="http://schemas.microsoft.com/office/drawing/2010/main" val="0"/>
-                        </a:ext>
-                      </a:extLst>
-                    </a:blip>
-                    <a:srcRect/>
-                    <a:stretch>
-                      <a:fillRect/>
-                    </a:stretch>
-                  </pic:blipFill>
-                  <pic:spPr bwMode="auto">
-                    <a:xfrm>
-                      <a:off x="0" y="0"/>
-                      <a:ext cx="5943600" cy="2299740"/>
-                    </a:xfrm>
-                    <a:prstGeom prst="rect">
-                      <a:avLst/>
-                    </a:prstGeom>
-                    <a:noFill/>
-                    <a:ln>
-                      <a:noFill/>
-                    </a:ln>
-                  </pic:spPr>
-                </pic:pic>
-              </a:graphicData>
-            </a:graphic>
-          </wp:inline>
-        </w:drawing>
-      </w:r>
     </w:p>
     <w:sectPr>
       <w:pgSz w:w="12240" w:h="15840"/>

</xml_diff>

<commit_message>
Gnatt AndPert charts Added
</commit_message>
<xml_diff>
--- a/Project Plan.docx
+++ b/Project Plan.docx
@@ -624,6 +624,30 @@
       <w:pPr>
         <w:spacing w:after="0"/>
         <w:jc w:val="both"/>
+      </w:pPr>
+    </w:p>
+    <w:p>
+      <w:pPr>
+        <w:spacing w:after="0"/>
+        <w:jc w:val="both"/>
+      </w:pPr>
+    </w:p>
+    <w:p>
+      <w:pPr>
+        <w:spacing w:after="0"/>
+        <w:jc w:val="both"/>
+      </w:pPr>
+    </w:p>
+    <w:p>
+      <w:pPr>
+        <w:spacing w:after="0"/>
+        <w:jc w:val="both"/>
+      </w:pPr>
+    </w:p>
+    <w:p>
+      <w:pPr>
+        <w:spacing w:after="0"/>
+        <w:jc w:val="both"/>
         <w:rPr>
           <w:b/>
         </w:rPr>
@@ -642,9 +666,169 @@
       <w:pPr>
         <w:spacing w:after="0"/>
         <w:jc w:val="both"/>
+        <w:rPr>
+          <w:b/>
+        </w:rPr>
+      </w:pPr>
+      <w:proofErr w:type="spellStart"/>
+      <w:proofErr w:type="gramStart"/>
+      <w:r>
+        <w:rPr>
+          <w:b/>
+        </w:rPr>
+        <w:t>Gnatt</w:t>
+      </w:r>
+      <w:proofErr w:type="spellEnd"/>
+      <w:r>
+        <w:rPr>
+          <w:b/>
+        </w:rPr>
+        <w:t xml:space="preserve">  Chart</w:t>
+      </w:r>
+      <w:proofErr w:type="gramEnd"/>
+      <w:r>
+        <w:rPr>
+          <w:noProof/>
+        </w:rPr>
+        <w:drawing>
+          <wp:inline distT="0" distB="0" distL="0" distR="0">
+            <wp:extent cx="5943600" cy="2657561"/>
+            <wp:effectExtent l="0" t="0" r="0" b="9525"/>
+            <wp:docPr id="2" name="Picture 2" descr="C:\Users\prav\Documents\SmartDraw\gnatt.JPG"/>
+            <wp:cNvGraphicFramePr>
+              <a:graphicFrameLocks xmlns:a="http://schemas.openxmlformats.org/drawingml/2006/main" noChangeAspect="1"/>
+            </wp:cNvGraphicFramePr>
+            <a:graphic xmlns:a="http://schemas.openxmlformats.org/drawingml/2006/main">
+              <a:graphicData uri="http://schemas.openxmlformats.org/drawingml/2006/picture">
+                <pic:pic xmlns:pic="http://schemas.openxmlformats.org/drawingml/2006/picture">
+                  <pic:nvPicPr>
+                    <pic:cNvPr id="0" name="Picture 2" descr="C:\Users\prav\Documents\SmartDraw\gnatt.JPG"/>
+                    <pic:cNvPicPr>
+                      <a:picLocks noChangeAspect="1" noChangeArrowheads="1"/>
+                    </pic:cNvPicPr>
+                  </pic:nvPicPr>
+                  <pic:blipFill>
+                    <a:blip r:embed="rId5">
+                      <a:extLst>
+                        <a:ext uri="{28A0092B-C50C-407E-A947-70E740481C1C}">
+                          <a14:useLocalDpi xmlns:a14="http://schemas.microsoft.com/office/drawing/2010/main" val="0"/>
+                        </a:ext>
+                      </a:extLst>
+                    </a:blip>
+                    <a:srcRect/>
+                    <a:stretch>
+                      <a:fillRect/>
+                    </a:stretch>
+                  </pic:blipFill>
+                  <pic:spPr bwMode="auto">
+                    <a:xfrm>
+                      <a:off x="0" y="0"/>
+                      <a:ext cx="5943600" cy="2657561"/>
+                    </a:xfrm>
+                    <a:prstGeom prst="rect">
+                      <a:avLst/>
+                    </a:prstGeom>
+                    <a:noFill/>
+                    <a:ln>
+                      <a:noFill/>
+                    </a:ln>
+                  </pic:spPr>
+                </pic:pic>
+              </a:graphicData>
+            </a:graphic>
+          </wp:inline>
+        </w:drawing>
+      </w:r>
+      <w:r>
+        <w:rPr>
+          <w:b/>
+        </w:rPr>
+        <w:t xml:space="preserve"> </w:t>
+      </w:r>
+      <w:proofErr w:type="spellStart"/>
+      <w:r>
+        <w:rPr>
+          <w:b/>
+        </w:rPr>
+        <w:t>PertChart</w:t>
+      </w:r>
+      <w:proofErr w:type="spellEnd"/>
+    </w:p>
+    <w:p>
+      <w:pPr>
+        <w:spacing w:after="0"/>
+        <w:rPr>
+          <w:b/>
+        </w:rPr>
       </w:pPr>
       <w:bookmarkStart w:id="0" w:name="_GoBack"/>
       <w:bookmarkEnd w:id="0"/>
+    </w:p>
+    <w:p>
+      <w:pPr>
+        <w:spacing w:after="0"/>
+        <w:rPr>
+          <w:b/>
+        </w:rPr>
+      </w:pPr>
+    </w:p>
+    <w:p>
+      <w:pPr>
+        <w:spacing w:after="0"/>
+      </w:pPr>
+      <w:r>
+        <w:rPr>
+          <w:noProof/>
+        </w:rPr>
+        <w:drawing>
+          <wp:inline distT="0" distB="0" distL="0" distR="0">
+            <wp:extent cx="6589779" cy="3009265"/>
+            <wp:effectExtent l="0" t="0" r="1905" b="635"/>
+            <wp:docPr id="1" name="Picture 1" descr="C:\Users\prav\Documents\SmartDraw\pert.JPG"/>
+            <wp:cNvGraphicFramePr>
+              <a:graphicFrameLocks xmlns:a="http://schemas.openxmlformats.org/drawingml/2006/main" noChangeAspect="1"/>
+            </wp:cNvGraphicFramePr>
+            <a:graphic xmlns:a="http://schemas.openxmlformats.org/drawingml/2006/main">
+              <a:graphicData uri="http://schemas.openxmlformats.org/drawingml/2006/picture">
+                <pic:pic xmlns:pic="http://schemas.openxmlformats.org/drawingml/2006/picture">
+                  <pic:nvPicPr>
+                    <pic:cNvPr id="0" name="Picture 1" descr="C:\Users\prav\Documents\SmartDraw\pert.JPG"/>
+                    <pic:cNvPicPr>
+                      <a:picLocks noChangeAspect="1" noChangeArrowheads="1"/>
+                    </pic:cNvPicPr>
+                  </pic:nvPicPr>
+                  <pic:blipFill>
+                    <a:blip r:embed="rId6">
+                      <a:extLst>
+                        <a:ext uri="{28A0092B-C50C-407E-A947-70E740481C1C}">
+                          <a14:useLocalDpi xmlns:a14="http://schemas.microsoft.com/office/drawing/2010/main" val="0"/>
+                        </a:ext>
+                      </a:extLst>
+                    </a:blip>
+                    <a:srcRect/>
+                    <a:stretch>
+                      <a:fillRect/>
+                    </a:stretch>
+                  </pic:blipFill>
+                  <pic:spPr bwMode="auto">
+                    <a:xfrm>
+                      <a:off x="0" y="0"/>
+                      <a:ext cx="6591341" cy="3009978"/>
+                    </a:xfrm>
+                    <a:prstGeom prst="rect">
+                      <a:avLst/>
+                    </a:prstGeom>
+                    <a:noFill/>
+                    <a:ln>
+                      <a:noFill/>
+                    </a:ln>
+                  </pic:spPr>
+                </pic:pic>
+              </a:graphicData>
+            </a:graphic>
+          </wp:inline>
+        </w:drawing>
+      </w:r>
     </w:p>
     <w:sectPr>
       <w:pgSz w:w="12240" w:h="15840"/>

</xml_diff>